<commit_message>
assignment 2 for seis763
</commit_message>
<xml_diff>
--- a/SIES763.MachineLearning/homework/a2/a2.docx
+++ b/SIES763.MachineLearning/homework/a2/a2.docx
@@ -178,185 +178,21 @@
           <w:szCs w:val="32"/>
         </w:rPr>
         <w:tab/>
-      </w:r>
-    </w:p>
-    <w:p>
-      <w:pPr>
-        <w:autoSpaceDE w:val="0"/>
-        <w:autoSpaceDN w:val="0"/>
-        <w:adjustRightInd w:val="0"/>
-        <w:spacing w:after="0" w:line="240" w:lineRule="auto"/>
-        <w:rPr>
-          <w:rFonts w:ascii="Times New Roman" w:hAnsi="Times New Roman" w:cs="Times New Roman"/>
-          <w:sz w:val="32"/>
-          <w:szCs w:val="32"/>
-        </w:rPr>
-      </w:pPr>
-      <w:r>
-        <w:rPr>
-          <w:rFonts w:ascii="Times New Roman" w:hAnsi="Times New Roman" w:cs="Times New Roman"/>
-          <w:sz w:val="32"/>
-          <w:szCs w:val="32"/>
-        </w:rPr>
-        <w:t xml:space="preserve"> </w:t>
-      </w:r>
-      <w:r>
-        <w:rPr>
-          <w:rFonts w:ascii="Times New Roman" w:hAnsi="Times New Roman" w:cs="Times New Roman"/>
-          <w:sz w:val="32"/>
-          <w:szCs w:val="32"/>
-        </w:rPr>
-        <w:t>[</w:t>
-      </w:r>
-      <w:proofErr w:type="gramStart"/>
-      <w:r>
-        <w:rPr>
-          <w:rFonts w:ascii="Times New Roman" w:hAnsi="Times New Roman" w:cs="Times New Roman"/>
-          <w:sz w:val="32"/>
-          <w:szCs w:val="32"/>
-        </w:rPr>
-        <w:t>[ 0.08025966</w:t>
-      </w:r>
-      <w:proofErr w:type="gramEnd"/>
-      <w:r>
-        <w:rPr>
-          <w:rFonts w:ascii="Times New Roman" w:hAnsi="Times New Roman" w:cs="Times New Roman"/>
-          <w:sz w:val="32"/>
-          <w:szCs w:val="32"/>
-        </w:rPr>
-        <w:t xml:space="preserve"> </w:t>
-      </w:r>
-    </w:p>
-    <w:p>
-      <w:pPr>
-        <w:autoSpaceDE w:val="0"/>
-        <w:autoSpaceDN w:val="0"/>
-        <w:adjustRightInd w:val="0"/>
-        <w:spacing w:after="0" w:line="240" w:lineRule="auto"/>
-        <w:ind w:firstLine="720"/>
-        <w:rPr>
-          <w:rFonts w:ascii="Times New Roman" w:hAnsi="Times New Roman" w:cs="Times New Roman"/>
-          <w:sz w:val="32"/>
-          <w:szCs w:val="32"/>
-        </w:rPr>
-      </w:pPr>
-      <w:r>
-        <w:rPr>
-          <w:rFonts w:ascii="Times New Roman" w:hAnsi="Times New Roman" w:cs="Times New Roman"/>
-          <w:sz w:val="32"/>
-          <w:szCs w:val="32"/>
-        </w:rPr>
-        <w:t xml:space="preserve">-1.47939073  </w:t>
-      </w:r>
-    </w:p>
-    <w:p>
-      <w:pPr>
-        <w:autoSpaceDE w:val="0"/>
-        <w:autoSpaceDN w:val="0"/>
-        <w:adjustRightInd w:val="0"/>
-        <w:spacing w:after="0" w:line="240" w:lineRule="auto"/>
-        <w:ind w:firstLine="720"/>
-        <w:rPr>
-          <w:rFonts w:ascii="Times New Roman" w:hAnsi="Times New Roman" w:cs="Times New Roman"/>
-          <w:sz w:val="32"/>
-          <w:szCs w:val="32"/>
-        </w:rPr>
-      </w:pPr>
-      <w:r>
-        <w:rPr>
-          <w:rFonts w:ascii="Times New Roman" w:hAnsi="Times New Roman" w:cs="Times New Roman"/>
-          <w:sz w:val="32"/>
-          <w:szCs w:val="32"/>
-        </w:rPr>
-        <w:t xml:space="preserve">0.46962059 </w:t>
-      </w:r>
-    </w:p>
-    <w:p>
-      <w:pPr>
-        <w:autoSpaceDE w:val="0"/>
-        <w:autoSpaceDN w:val="0"/>
-        <w:adjustRightInd w:val="0"/>
-        <w:spacing w:after="0" w:line="240" w:lineRule="auto"/>
-        <w:ind w:firstLine="720"/>
-        <w:rPr>
-          <w:rFonts w:ascii="Times New Roman" w:hAnsi="Times New Roman" w:cs="Times New Roman"/>
-          <w:sz w:val="32"/>
-          <w:szCs w:val="32"/>
-        </w:rPr>
-      </w:pPr>
-      <w:r>
-        <w:rPr>
-          <w:rFonts w:ascii="Times New Roman" w:hAnsi="Times New Roman" w:cs="Times New Roman"/>
-          <w:sz w:val="32"/>
-          <w:szCs w:val="32"/>
-        </w:rPr>
-        <w:t xml:space="preserve">-0.01341834  </w:t>
-      </w:r>
-    </w:p>
-    <w:p>
-      <w:pPr>
-        <w:autoSpaceDE w:val="0"/>
-        <w:autoSpaceDN w:val="0"/>
-        <w:adjustRightInd w:val="0"/>
-        <w:spacing w:after="0" w:line="240" w:lineRule="auto"/>
-        <w:ind w:firstLine="720"/>
-        <w:rPr>
-          <w:rFonts w:ascii="Times New Roman" w:hAnsi="Times New Roman" w:cs="Times New Roman"/>
-          <w:sz w:val="32"/>
-          <w:szCs w:val="32"/>
-        </w:rPr>
-      </w:pPr>
-      <w:r>
-        <w:rPr>
-          <w:rFonts w:ascii="Times New Roman" w:hAnsi="Times New Roman" w:cs="Times New Roman"/>
-          <w:sz w:val="32"/>
-          <w:szCs w:val="32"/>
-        </w:rPr>
-        <w:t xml:space="preserve">9.67308711 </w:t>
-      </w:r>
-    </w:p>
-    <w:p>
-      <w:pPr>
-        <w:autoSpaceDE w:val="0"/>
-        <w:autoSpaceDN w:val="0"/>
-        <w:adjustRightInd w:val="0"/>
-        <w:spacing w:after="0" w:line="240" w:lineRule="auto"/>
-        <w:ind w:firstLine="720"/>
-        <w:rPr>
-          <w:rFonts w:ascii="Times New Roman" w:hAnsi="Times New Roman" w:cs="Times New Roman"/>
-          <w:sz w:val="32"/>
-          <w:szCs w:val="32"/>
-        </w:rPr>
-      </w:pPr>
-      <w:r>
-        <w:rPr>
-          <w:rFonts w:ascii="Times New Roman" w:hAnsi="Times New Roman" w:cs="Times New Roman"/>
-          <w:sz w:val="32"/>
-          <w:szCs w:val="32"/>
-        </w:rPr>
-        <w:t>-0.85650078</w:t>
-      </w:r>
-    </w:p>
-    <w:p>
-      <w:pPr>
-        <w:autoSpaceDE w:val="0"/>
-        <w:autoSpaceDN w:val="0"/>
-        <w:adjustRightInd w:val="0"/>
-        <w:spacing w:after="0" w:line="240" w:lineRule="auto"/>
-        <w:rPr>
-          <w:rFonts w:ascii="Times New Roman" w:hAnsi="Times New Roman" w:cs="Times New Roman"/>
-          <w:sz w:val="32"/>
-          <w:szCs w:val="32"/>
-        </w:rPr>
-      </w:pPr>
-      <w:r>
-        <w:rPr>
-          <w:rFonts w:ascii="Times New Roman" w:hAnsi="Times New Roman" w:cs="Times New Roman"/>
-          <w:sz w:val="32"/>
-          <w:szCs w:val="32"/>
-        </w:rPr>
-        <w:t xml:space="preserve">  </w:t>
-      </w:r>
+        <w:t>See below for the theta values.</w:t>
+      </w:r>
+    </w:p>
+    <w:p>
+      <w:pPr>
+        <w:autoSpaceDE w:val="0"/>
+        <w:autoSpaceDN w:val="0"/>
+        <w:adjustRightInd w:val="0"/>
+        <w:spacing w:after="0" w:line="240" w:lineRule="auto"/>
+        <w:rPr>
+          <w:rFonts w:ascii="Times New Roman" w:hAnsi="Times New Roman" w:cs="Times New Roman"/>
+          <w:sz w:val="32"/>
+          <w:szCs w:val="32"/>
+        </w:rPr>
+      </w:pPr>
       <w:r>
         <w:rPr>
           <w:rFonts w:ascii="Times New Roman" w:hAnsi="Times New Roman" w:cs="Times New Roman"/>
@@ -365,346 +201,723 @@
         </w:rPr>
         <w:tab/>
       </w:r>
-      <w:r>
-        <w:rPr>
-          <w:rFonts w:ascii="Times New Roman" w:hAnsi="Times New Roman" w:cs="Times New Roman"/>
-          <w:sz w:val="32"/>
-          <w:szCs w:val="32"/>
-        </w:rPr>
-        <w:t xml:space="preserve">-1.73484051 </w:t>
-      </w:r>
-    </w:p>
-    <w:p>
-      <w:pPr>
-        <w:autoSpaceDE w:val="0"/>
-        <w:autoSpaceDN w:val="0"/>
-        <w:adjustRightInd w:val="0"/>
-        <w:spacing w:after="0" w:line="240" w:lineRule="auto"/>
-        <w:ind w:firstLine="720"/>
-        <w:rPr>
-          <w:rFonts w:ascii="Times New Roman" w:hAnsi="Times New Roman" w:cs="Times New Roman"/>
-          <w:sz w:val="32"/>
-          <w:szCs w:val="32"/>
-        </w:rPr>
-      </w:pPr>
-      <w:r>
-        <w:rPr>
-          <w:rFonts w:ascii="Times New Roman" w:hAnsi="Times New Roman" w:cs="Times New Roman"/>
-          <w:sz w:val="32"/>
-          <w:szCs w:val="32"/>
-        </w:rPr>
-        <w:t xml:space="preserve">-2.75096823  </w:t>
-      </w:r>
-    </w:p>
-    <w:p>
-      <w:pPr>
-        <w:autoSpaceDE w:val="0"/>
-        <w:autoSpaceDN w:val="0"/>
-        <w:adjustRightInd w:val="0"/>
-        <w:spacing w:after="0" w:line="240" w:lineRule="auto"/>
-        <w:ind w:firstLine="720"/>
-        <w:rPr>
-          <w:rFonts w:ascii="Times New Roman" w:hAnsi="Times New Roman" w:cs="Times New Roman"/>
-          <w:sz w:val="32"/>
-          <w:szCs w:val="32"/>
-        </w:rPr>
-      </w:pPr>
-      <w:r>
-        <w:rPr>
-          <w:rFonts w:ascii="Times New Roman" w:hAnsi="Times New Roman" w:cs="Times New Roman"/>
-          <w:sz w:val="32"/>
-          <w:szCs w:val="32"/>
-        </w:rPr>
-        <w:t xml:space="preserve">0.58637873  </w:t>
-      </w:r>
-    </w:p>
-    <w:p>
-      <w:pPr>
-        <w:autoSpaceDE w:val="0"/>
-        <w:autoSpaceDN w:val="0"/>
-        <w:adjustRightInd w:val="0"/>
-        <w:spacing w:after="0" w:line="240" w:lineRule="auto"/>
-        <w:ind w:firstLine="720"/>
-        <w:rPr>
-          <w:rFonts w:ascii="Times New Roman" w:hAnsi="Times New Roman" w:cs="Times New Roman"/>
-          <w:sz w:val="32"/>
-          <w:szCs w:val="32"/>
-        </w:rPr>
-      </w:pPr>
-      <w:r>
-        <w:rPr>
-          <w:rFonts w:ascii="Times New Roman" w:hAnsi="Times New Roman" w:cs="Times New Roman"/>
-          <w:sz w:val="32"/>
-          <w:szCs w:val="32"/>
-        </w:rPr>
-        <w:t>0.45934283]]</w:t>
-      </w:r>
-    </w:p>
-    <w:p>
-      <w:pPr>
-        <w:autoSpaceDE w:val="0"/>
-        <w:autoSpaceDN w:val="0"/>
-        <w:adjustRightInd w:val="0"/>
-        <w:spacing w:after="0" w:line="240" w:lineRule="auto"/>
-        <w:rPr>
-          <w:rFonts w:ascii="Times New Roman" w:hAnsi="Times New Roman" w:cs="Times New Roman"/>
-          <w:sz w:val="32"/>
-          <w:szCs w:val="32"/>
-        </w:rPr>
-      </w:pPr>
+    </w:p>
+    <w:p>
+      <w:pPr>
+        <w:autoSpaceDE w:val="0"/>
+        <w:autoSpaceDN w:val="0"/>
+        <w:adjustRightInd w:val="0"/>
+        <w:spacing w:after="0" w:line="240" w:lineRule="auto"/>
+        <w:rPr>
+          <w:rFonts w:ascii="Times New Roman" w:hAnsi="Times New Roman" w:cs="Times New Roman"/>
+          <w:sz w:val="32"/>
+          <w:szCs w:val="32"/>
+        </w:rPr>
+      </w:pPr>
+      <w:r>
+        <w:rPr>
+          <w:noProof/>
+        </w:rPr>
+        <w:drawing>
+          <wp:inline distT="0" distB="0" distL="0" distR="0" wp14:anchorId="4977AD4B" wp14:editId="0BBF65BF">
+            <wp:extent cx="5667375" cy="3886200"/>
+            <wp:effectExtent l="0" t="0" r="9525" b="0"/>
+            <wp:docPr id="1" name="Picture 1"/>
+            <wp:cNvGraphicFramePr>
+              <a:graphicFrameLocks xmlns:a="http://schemas.openxmlformats.org/drawingml/2006/main" noChangeAspect="1"/>
+            </wp:cNvGraphicFramePr>
+            <a:graphic xmlns:a="http://schemas.openxmlformats.org/drawingml/2006/main">
+              <a:graphicData uri="http://schemas.openxmlformats.org/drawingml/2006/picture">
+                <pic:pic xmlns:pic="http://schemas.openxmlformats.org/drawingml/2006/picture">
+                  <pic:nvPicPr>
+                    <pic:cNvPr id="1" name=""/>
+                    <pic:cNvPicPr/>
+                  </pic:nvPicPr>
+                  <pic:blipFill>
+                    <a:blip r:embed="rId4"/>
+                    <a:stretch>
+                      <a:fillRect/>
+                    </a:stretch>
+                  </pic:blipFill>
+                  <pic:spPr>
+                    <a:xfrm>
+                      <a:off x="0" y="0"/>
+                      <a:ext cx="5667375" cy="3886200"/>
+                    </a:xfrm>
+                    <a:prstGeom prst="rect">
+                      <a:avLst/>
+                    </a:prstGeom>
+                  </pic:spPr>
+                </pic:pic>
+              </a:graphicData>
+            </a:graphic>
+          </wp:inline>
+        </w:drawing>
+      </w:r>
+    </w:p>
+    <w:p>
+      <w:pPr>
+        <w:autoSpaceDE w:val="0"/>
+        <w:autoSpaceDN w:val="0"/>
+        <w:adjustRightInd w:val="0"/>
+        <w:spacing w:after="0" w:line="240" w:lineRule="auto"/>
+        <w:rPr>
+          <w:rFonts w:ascii="Times New Roman" w:hAnsi="Times New Roman" w:cs="Times New Roman"/>
+          <w:sz w:val="32"/>
+          <w:szCs w:val="32"/>
+        </w:rPr>
+      </w:pPr>
+    </w:p>
+    <w:p>
+      <w:pPr>
+        <w:autoSpaceDE w:val="0"/>
+        <w:autoSpaceDN w:val="0"/>
+        <w:adjustRightInd w:val="0"/>
+        <w:spacing w:after="0" w:line="240" w:lineRule="auto"/>
+        <w:rPr>
+          <w:rFonts w:ascii="Times New Roman" w:hAnsi="Times New Roman" w:cs="Times New Roman"/>
+          <w:sz w:val="32"/>
+          <w:szCs w:val="32"/>
+        </w:rPr>
+      </w:pPr>
+    </w:p>
+    <w:p>
+      <w:pPr>
+        <w:autoSpaceDE w:val="0"/>
+        <w:autoSpaceDN w:val="0"/>
+        <w:adjustRightInd w:val="0"/>
+        <w:spacing w:after="0" w:line="240" w:lineRule="auto"/>
+        <w:rPr>
+          <w:rFonts w:ascii="Times New Roman" w:hAnsi="Times New Roman" w:cs="Times New Roman"/>
+          <w:sz w:val="32"/>
+          <w:szCs w:val="32"/>
+        </w:rPr>
+      </w:pPr>
+      <w:r>
+        <w:rPr>
+          <w:noProof/>
+        </w:rPr>
+        <w:lastRenderedPageBreak/>
+        <w:drawing>
+          <wp:inline distT="0" distB="0" distL="0" distR="0" wp14:anchorId="7359DDCA" wp14:editId="3177F1C2">
+            <wp:extent cx="5486400" cy="4076700"/>
+            <wp:effectExtent l="0" t="0" r="0" b="0"/>
+            <wp:docPr id="2" name="Picture 2"/>
+            <wp:cNvGraphicFramePr>
+              <a:graphicFrameLocks xmlns:a="http://schemas.openxmlformats.org/drawingml/2006/main" noChangeAspect="1"/>
+            </wp:cNvGraphicFramePr>
+            <a:graphic xmlns:a="http://schemas.openxmlformats.org/drawingml/2006/main">
+              <a:graphicData uri="http://schemas.openxmlformats.org/drawingml/2006/picture">
+                <pic:pic xmlns:pic="http://schemas.openxmlformats.org/drawingml/2006/picture">
+                  <pic:nvPicPr>
+                    <pic:cNvPr id="1" name=""/>
+                    <pic:cNvPicPr/>
+                  </pic:nvPicPr>
+                  <pic:blipFill>
+                    <a:blip r:embed="rId5"/>
+                    <a:stretch>
+                      <a:fillRect/>
+                    </a:stretch>
+                  </pic:blipFill>
+                  <pic:spPr>
+                    <a:xfrm>
+                      <a:off x="0" y="0"/>
+                      <a:ext cx="5486400" cy="4076700"/>
+                    </a:xfrm>
+                    <a:prstGeom prst="rect">
+                      <a:avLst/>
+                    </a:prstGeom>
+                  </pic:spPr>
+                </pic:pic>
+              </a:graphicData>
+            </a:graphic>
+          </wp:inline>
+        </w:drawing>
+      </w:r>
+    </w:p>
+    <w:p>
+      <w:pPr>
+        <w:autoSpaceDE w:val="0"/>
+        <w:autoSpaceDN w:val="0"/>
+        <w:adjustRightInd w:val="0"/>
+        <w:spacing w:after="0" w:line="240" w:lineRule="auto"/>
+        <w:rPr>
+          <w:rFonts w:ascii="Times New Roman" w:hAnsi="Times New Roman" w:cs="Times New Roman"/>
+          <w:sz w:val="32"/>
+          <w:szCs w:val="32"/>
+        </w:rPr>
+      </w:pPr>
+    </w:p>
+    <w:p>
+      <w:pPr>
+        <w:autoSpaceDE w:val="0"/>
+        <w:autoSpaceDN w:val="0"/>
+        <w:adjustRightInd w:val="0"/>
+        <w:spacing w:after="0" w:line="240" w:lineRule="auto"/>
+        <w:rPr>
+          <w:rFonts w:ascii="Times New Roman" w:hAnsi="Times New Roman" w:cs="Times New Roman"/>
+          <w:sz w:val="32"/>
+          <w:szCs w:val="32"/>
+        </w:rPr>
+      </w:pPr>
+    </w:p>
+    <w:p>
+      <w:pPr>
+        <w:autoSpaceDE w:val="0"/>
+        <w:autoSpaceDN w:val="0"/>
+        <w:adjustRightInd w:val="0"/>
+        <w:spacing w:after="0" w:line="240" w:lineRule="auto"/>
+        <w:rPr>
+          <w:rFonts w:ascii="Times New Roman" w:hAnsi="Times New Roman" w:cs="Times New Roman"/>
+          <w:sz w:val="32"/>
+          <w:szCs w:val="32"/>
+        </w:rPr>
+      </w:pPr>
+      <w:r>
+        <w:rPr>
+          <w:rFonts w:ascii="Courier" w:hAnsi="Courier" w:cs="Courier"/>
+          <w:sz w:val="32"/>
+          <w:szCs w:val="32"/>
+        </w:rPr>
+        <w:t xml:space="preserve">5. </w:t>
+      </w:r>
+      <w:r>
+        <w:rPr>
+          <w:rFonts w:ascii="Times New Roman" w:hAnsi="Times New Roman" w:cs="Times New Roman"/>
+          <w:sz w:val="32"/>
+          <w:szCs w:val="32"/>
+        </w:rPr>
+        <w:t>How do you interpret those numbers?</w:t>
+      </w:r>
+    </w:p>
+    <w:p>
+      <w:pPr>
+        <w:autoSpaceDE w:val="0"/>
+        <w:autoSpaceDN w:val="0"/>
+        <w:adjustRightInd w:val="0"/>
+        <w:spacing w:after="0" w:line="240" w:lineRule="auto"/>
+        <w:rPr>
+          <w:rFonts w:ascii="Times New Roman" w:hAnsi="Times New Roman" w:cs="Times New Roman"/>
+          <w:sz w:val="32"/>
+          <w:szCs w:val="32"/>
+        </w:rPr>
+      </w:pPr>
+      <w:r>
+        <w:rPr>
+          <w:rFonts w:ascii="Times New Roman" w:hAnsi="Times New Roman" w:cs="Times New Roman"/>
+          <w:sz w:val="32"/>
+          <w:szCs w:val="32"/>
+        </w:rPr>
+        <w:tab/>
+      </w:r>
+      <w:r>
+        <w:rPr>
+          <w:rFonts w:ascii="Times New Roman" w:hAnsi="Times New Roman" w:cs="Times New Roman"/>
+          <w:sz w:val="32"/>
+          <w:szCs w:val="32"/>
+        </w:rPr>
+        <w:tab/>
+      </w:r>
+      <w:r>
+        <w:rPr>
+          <w:rFonts w:ascii="Times New Roman" w:hAnsi="Times New Roman" w:cs="Times New Roman"/>
+          <w:sz w:val="32"/>
+          <w:szCs w:val="32"/>
+        </w:rPr>
+        <w:t xml:space="preserve">The observations with high coefficients and low </w:t>
+      </w:r>
+      <w:proofErr w:type="spellStart"/>
+      <w:r>
+        <w:rPr>
+          <w:rFonts w:ascii="Times New Roman" w:hAnsi="Times New Roman" w:cs="Times New Roman"/>
+          <w:sz w:val="32"/>
+          <w:szCs w:val="32"/>
+        </w:rPr>
+        <w:t>pValue</w:t>
+      </w:r>
+      <w:proofErr w:type="spellEnd"/>
+      <w:r>
+        <w:rPr>
+          <w:rFonts w:ascii="Times New Roman" w:hAnsi="Times New Roman" w:cs="Times New Roman"/>
+          <w:sz w:val="32"/>
+          <w:szCs w:val="32"/>
+        </w:rPr>
+        <w:t xml:space="preserve"> would suggest they are not as valuable as the other observations.</w:t>
+      </w:r>
+    </w:p>
+    <w:p>
+      <w:pPr>
+        <w:autoSpaceDE w:val="0"/>
+        <w:autoSpaceDN w:val="0"/>
+        <w:adjustRightInd w:val="0"/>
+        <w:spacing w:after="0" w:line="240" w:lineRule="auto"/>
+        <w:rPr>
+          <w:rFonts w:ascii="Times New Roman" w:hAnsi="Times New Roman" w:cs="Times New Roman"/>
+          <w:sz w:val="32"/>
+          <w:szCs w:val="32"/>
+        </w:rPr>
+      </w:pPr>
+    </w:p>
+    <w:p>
+      <w:pPr>
+        <w:autoSpaceDE w:val="0"/>
+        <w:autoSpaceDN w:val="0"/>
+        <w:adjustRightInd w:val="0"/>
+        <w:spacing w:after="0" w:line="240" w:lineRule="auto"/>
+        <w:rPr>
+          <w:rFonts w:ascii="Times New Roman" w:hAnsi="Times New Roman" w:cs="Times New Roman"/>
+          <w:sz w:val="32"/>
+          <w:szCs w:val="32"/>
+        </w:rPr>
+      </w:pPr>
+    </w:p>
+    <w:p>
+      <w:pPr>
+        <w:autoSpaceDE w:val="0"/>
+        <w:autoSpaceDN w:val="0"/>
+        <w:adjustRightInd w:val="0"/>
+        <w:spacing w:after="0" w:line="240" w:lineRule="auto"/>
+        <w:rPr>
+          <w:rFonts w:ascii="Times New Roman" w:hAnsi="Times New Roman" w:cs="Times New Roman"/>
+          <w:sz w:val="32"/>
+          <w:szCs w:val="32"/>
+        </w:rPr>
+      </w:pPr>
+    </w:p>
+    <w:p>
+      <w:pPr>
+        <w:autoSpaceDE w:val="0"/>
+        <w:autoSpaceDN w:val="0"/>
+        <w:adjustRightInd w:val="0"/>
+        <w:spacing w:after="0" w:line="240" w:lineRule="auto"/>
+        <w:rPr>
+          <w:rFonts w:ascii="Times New Roman" w:hAnsi="Times New Roman" w:cs="Times New Roman"/>
+          <w:sz w:val="32"/>
+          <w:szCs w:val="32"/>
+        </w:rPr>
+      </w:pPr>
+      <w:r>
+        <w:rPr>
+          <w:rFonts w:ascii="Courier" w:hAnsi="Courier" w:cs="Courier"/>
+          <w:sz w:val="32"/>
+          <w:szCs w:val="32"/>
+        </w:rPr>
+        <w:t xml:space="preserve">6. </w:t>
+      </w:r>
+      <w:r>
+        <w:rPr>
+          <w:rFonts w:ascii="Times New Roman" w:hAnsi="Times New Roman" w:cs="Times New Roman"/>
+          <w:sz w:val="32"/>
+          <w:szCs w:val="32"/>
+        </w:rPr>
+        <w:t>If you need to identify one outlier record, which rec</w:t>
+      </w:r>
+      <w:r>
+        <w:rPr>
+          <w:rFonts w:ascii="Times New Roman" w:hAnsi="Times New Roman" w:cs="Times New Roman"/>
+          <w:sz w:val="32"/>
+          <w:szCs w:val="32"/>
+        </w:rPr>
+        <w:t xml:space="preserve">ord is a potential outlier? How </w:t>
+      </w:r>
+      <w:r>
+        <w:rPr>
+          <w:rFonts w:ascii="Times New Roman" w:hAnsi="Times New Roman" w:cs="Times New Roman"/>
+          <w:sz w:val="32"/>
+          <w:szCs w:val="32"/>
+        </w:rPr>
+        <w:t>do you reach this conclusion?</w:t>
+      </w:r>
+    </w:p>
+    <w:p>
+      <w:pPr>
+        <w:autoSpaceDE w:val="0"/>
+        <w:autoSpaceDN w:val="0"/>
+        <w:adjustRightInd w:val="0"/>
+        <w:spacing w:after="0" w:line="240" w:lineRule="auto"/>
+        <w:rPr>
+          <w:rFonts w:ascii="Times New Roman" w:hAnsi="Times New Roman" w:cs="Times New Roman"/>
+          <w:sz w:val="32"/>
+          <w:szCs w:val="32"/>
+        </w:rPr>
+      </w:pPr>
+      <w:r>
+        <w:rPr>
+          <w:rFonts w:ascii="Times New Roman" w:hAnsi="Times New Roman" w:cs="Times New Roman"/>
+          <w:sz w:val="32"/>
+          <w:szCs w:val="32"/>
+        </w:rPr>
+        <w:tab/>
+      </w:r>
+      <w:r>
+        <w:rPr>
+          <w:rFonts w:ascii="Times New Roman" w:hAnsi="Times New Roman" w:cs="Times New Roman"/>
+          <w:sz w:val="32"/>
+          <w:szCs w:val="32"/>
+        </w:rPr>
+        <w:t xml:space="preserve">The outlier in this dataset is observation 93.  This is done by using a cook’s distance plot using </w:t>
+      </w:r>
+      <w:proofErr w:type="spellStart"/>
+      <w:r>
+        <w:rPr>
+          <w:rFonts w:ascii="Times New Roman" w:hAnsi="Times New Roman" w:cs="Times New Roman"/>
+          <w:sz w:val="32"/>
+          <w:szCs w:val="32"/>
+        </w:rPr>
+        <w:t>Matlab</w:t>
+      </w:r>
+      <w:proofErr w:type="spellEnd"/>
+      <w:r>
+        <w:rPr>
+          <w:rFonts w:ascii="Times New Roman" w:hAnsi="Times New Roman" w:cs="Times New Roman"/>
+          <w:sz w:val="32"/>
+          <w:szCs w:val="32"/>
+        </w:rPr>
+        <w:t>.  We can quickly see the outlier in the graph below.</w:t>
+      </w:r>
+    </w:p>
+    <w:p>
+      <w:pPr>
+        <w:autoSpaceDE w:val="0"/>
+        <w:autoSpaceDN w:val="0"/>
+        <w:adjustRightInd w:val="0"/>
+        <w:spacing w:after="0" w:line="240" w:lineRule="auto"/>
+        <w:rPr>
+          <w:rFonts w:ascii="Times New Roman" w:hAnsi="Times New Roman" w:cs="Times New Roman"/>
+          <w:sz w:val="32"/>
+          <w:szCs w:val="32"/>
+        </w:rPr>
+      </w:pPr>
+      <w:r>
+        <w:rPr>
+          <w:noProof/>
+        </w:rPr>
+        <w:lastRenderedPageBreak/>
+        <w:drawing>
+          <wp:inline distT="0" distB="0" distL="0" distR="0" wp14:anchorId="0EE963F1" wp14:editId="6259D106">
+            <wp:extent cx="5467350" cy="4905375"/>
+            <wp:effectExtent l="0" t="0" r="0" b="9525"/>
+            <wp:docPr id="3" name="Picture 3"/>
+            <wp:cNvGraphicFramePr>
+              <a:graphicFrameLocks xmlns:a="http://schemas.openxmlformats.org/drawingml/2006/main" noChangeAspect="1"/>
+            </wp:cNvGraphicFramePr>
+            <a:graphic xmlns:a="http://schemas.openxmlformats.org/drawingml/2006/main">
+              <a:graphicData uri="http://schemas.openxmlformats.org/drawingml/2006/picture">
+                <pic:pic xmlns:pic="http://schemas.openxmlformats.org/drawingml/2006/picture">
+                  <pic:nvPicPr>
+                    <pic:cNvPr id="1" name=""/>
+                    <pic:cNvPicPr/>
+                  </pic:nvPicPr>
+                  <pic:blipFill>
+                    <a:blip r:embed="rId6"/>
+                    <a:stretch>
+                      <a:fillRect/>
+                    </a:stretch>
+                  </pic:blipFill>
+                  <pic:spPr>
+                    <a:xfrm>
+                      <a:off x="0" y="0"/>
+                      <a:ext cx="5467350" cy="4905375"/>
+                    </a:xfrm>
+                    <a:prstGeom prst="rect">
+                      <a:avLst/>
+                    </a:prstGeom>
+                  </pic:spPr>
+                </pic:pic>
+              </a:graphicData>
+            </a:graphic>
+          </wp:inline>
+        </w:drawing>
+      </w:r>
+    </w:p>
+    <w:p>
+      <w:pPr>
+        <w:autoSpaceDE w:val="0"/>
+        <w:autoSpaceDN w:val="0"/>
+        <w:adjustRightInd w:val="0"/>
+        <w:spacing w:after="0" w:line="240" w:lineRule="auto"/>
+        <w:rPr>
+          <w:rFonts w:ascii="Times New Roman" w:hAnsi="Times New Roman" w:cs="Times New Roman"/>
+          <w:sz w:val="32"/>
+          <w:szCs w:val="32"/>
+        </w:rPr>
+      </w:pPr>
+    </w:p>
+    <w:p>
+      <w:pPr>
+        <w:autoSpaceDE w:val="0"/>
+        <w:autoSpaceDN w:val="0"/>
+        <w:adjustRightInd w:val="0"/>
+        <w:spacing w:after="0" w:line="240" w:lineRule="auto"/>
+        <w:rPr>
+          <w:rFonts w:ascii="Times New Roman" w:hAnsi="Times New Roman" w:cs="Times New Roman"/>
+          <w:sz w:val="32"/>
+          <w:szCs w:val="32"/>
+        </w:rPr>
+      </w:pPr>
+    </w:p>
+    <w:p>
+      <w:pPr>
+        <w:autoSpaceDE w:val="0"/>
+        <w:autoSpaceDN w:val="0"/>
+        <w:adjustRightInd w:val="0"/>
+        <w:spacing w:after="0" w:line="240" w:lineRule="auto"/>
+        <w:rPr>
+          <w:rFonts w:ascii="Times New Roman" w:hAnsi="Times New Roman" w:cs="Times New Roman"/>
+          <w:sz w:val="32"/>
+          <w:szCs w:val="32"/>
+        </w:rPr>
+      </w:pPr>
+      <w:r>
+        <w:rPr>
+          <w:rFonts w:ascii="Courier" w:hAnsi="Courier" w:cs="Courier"/>
+          <w:sz w:val="32"/>
+          <w:szCs w:val="32"/>
+        </w:rPr>
+        <w:t xml:space="preserve">7. </w:t>
+      </w:r>
+      <w:r>
+        <w:rPr>
+          <w:rFonts w:ascii="Times New Roman" w:hAnsi="Times New Roman" w:cs="Times New Roman"/>
+          <w:sz w:val="32"/>
+          <w:szCs w:val="32"/>
+        </w:rPr>
+        <w:t>If you need to identify one or few useless fea</w:t>
+      </w:r>
+      <w:r>
+        <w:rPr>
+          <w:rFonts w:ascii="Times New Roman" w:hAnsi="Times New Roman" w:cs="Times New Roman"/>
+          <w:sz w:val="32"/>
+          <w:szCs w:val="32"/>
+        </w:rPr>
+        <w:t xml:space="preserve">tures (independent variables or </w:t>
+      </w:r>
+      <w:r>
+        <w:rPr>
+          <w:rFonts w:ascii="Times New Roman" w:hAnsi="Times New Roman" w:cs="Times New Roman"/>
+          <w:sz w:val="32"/>
+          <w:szCs w:val="32"/>
+        </w:rPr>
+        <w:t>predictors), which one(s) will you choose? Why do you reach this conclusion?</w:t>
+      </w:r>
+    </w:p>
+    <w:p>
+      <w:pPr>
+        <w:autoSpaceDE w:val="0"/>
+        <w:autoSpaceDN w:val="0"/>
+        <w:adjustRightInd w:val="0"/>
+        <w:spacing w:after="0" w:line="240" w:lineRule="auto"/>
+        <w:rPr>
+          <w:rFonts w:ascii="Times New Roman" w:hAnsi="Times New Roman" w:cs="Times New Roman"/>
+          <w:sz w:val="32"/>
+          <w:szCs w:val="32"/>
+        </w:rPr>
+      </w:pPr>
+      <w:r>
+        <w:rPr>
+          <w:rFonts w:ascii="Times New Roman" w:hAnsi="Times New Roman" w:cs="Times New Roman"/>
+          <w:sz w:val="32"/>
+          <w:szCs w:val="32"/>
+        </w:rPr>
+        <w:tab/>
+      </w:r>
+    </w:p>
+    <w:p>
+      <w:pPr>
+        <w:autoSpaceDE w:val="0"/>
+        <w:autoSpaceDN w:val="0"/>
+        <w:adjustRightInd w:val="0"/>
+        <w:spacing w:after="0" w:line="240" w:lineRule="auto"/>
+        <w:rPr>
+          <w:rFonts w:ascii="Times New Roman" w:hAnsi="Times New Roman" w:cs="Times New Roman"/>
+          <w:sz w:val="32"/>
+          <w:szCs w:val="32"/>
+        </w:rPr>
+      </w:pPr>
+      <w:r>
+        <w:rPr>
+          <w:noProof/>
+        </w:rPr>
+        <w:lastRenderedPageBreak/>
+        <w:drawing>
+          <wp:anchor distT="0" distB="0" distL="114300" distR="114300" simplePos="0" relativeHeight="251659264" behindDoc="0" locked="0" layoutInCell="1" allowOverlap="1">
+            <wp:simplePos x="0" y="0"/>
+            <wp:positionH relativeFrom="column">
+              <wp:posOffset>4543425</wp:posOffset>
+            </wp:positionH>
+            <wp:positionV relativeFrom="paragraph">
+              <wp:posOffset>0</wp:posOffset>
+            </wp:positionV>
+            <wp:extent cx="1390650" cy="5076825"/>
+            <wp:effectExtent l="0" t="0" r="0" b="9525"/>
+            <wp:wrapSquare wrapText="bothSides"/>
+            <wp:docPr id="5" name="Picture 5"/>
+            <wp:cNvGraphicFramePr>
+              <a:graphicFrameLocks xmlns:a="http://schemas.openxmlformats.org/drawingml/2006/main" noChangeAspect="1"/>
+            </wp:cNvGraphicFramePr>
+            <a:graphic xmlns:a="http://schemas.openxmlformats.org/drawingml/2006/main">
+              <a:graphicData uri="http://schemas.openxmlformats.org/drawingml/2006/picture">
+                <pic:pic xmlns:pic="http://schemas.openxmlformats.org/drawingml/2006/picture">
+                  <pic:nvPicPr>
+                    <pic:cNvPr id="1" name=""/>
+                    <pic:cNvPicPr/>
+                  </pic:nvPicPr>
+                  <pic:blipFill>
+                    <a:blip r:embed="rId7">
+                      <a:extLst>
+                        <a:ext uri="{28A0092B-C50C-407E-A947-70E740481C1C}">
+                          <a14:useLocalDpi xmlns:a14="http://schemas.microsoft.com/office/drawing/2010/main" val="0"/>
+                        </a:ext>
+                      </a:extLst>
+                    </a:blip>
+                    <a:stretch>
+                      <a:fillRect/>
+                    </a:stretch>
+                  </pic:blipFill>
+                  <pic:spPr>
+                    <a:xfrm>
+                      <a:off x="0" y="0"/>
+                      <a:ext cx="1390650" cy="5076825"/>
+                    </a:xfrm>
+                    <a:prstGeom prst="rect">
+                      <a:avLst/>
+                    </a:prstGeom>
+                  </pic:spPr>
+                </pic:pic>
+              </a:graphicData>
+            </a:graphic>
+          </wp:anchor>
+        </w:drawing>
+      </w:r>
+      <w:r>
+        <w:rPr>
+          <w:noProof/>
+        </w:rPr>
+        <w:drawing>
+          <wp:anchor distT="0" distB="0" distL="114300" distR="114300" simplePos="0" relativeHeight="251658240" behindDoc="0" locked="0" layoutInCell="1" allowOverlap="1">
+            <wp:simplePos x="0" y="0"/>
+            <wp:positionH relativeFrom="column">
+              <wp:posOffset>0</wp:posOffset>
+            </wp:positionH>
+            <wp:positionV relativeFrom="paragraph">
+              <wp:posOffset>0</wp:posOffset>
+            </wp:positionV>
+            <wp:extent cx="4514850" cy="4981575"/>
+            <wp:effectExtent l="0" t="0" r="0" b="9525"/>
+            <wp:wrapSquare wrapText="bothSides"/>
+            <wp:docPr id="4" name="Picture 4"/>
+            <wp:cNvGraphicFramePr>
+              <a:graphicFrameLocks xmlns:a="http://schemas.openxmlformats.org/drawingml/2006/main" noChangeAspect="1"/>
+            </wp:cNvGraphicFramePr>
+            <a:graphic xmlns:a="http://schemas.openxmlformats.org/drawingml/2006/main">
+              <a:graphicData uri="http://schemas.openxmlformats.org/drawingml/2006/picture">
+                <pic:pic xmlns:pic="http://schemas.openxmlformats.org/drawingml/2006/picture">
+                  <pic:nvPicPr>
+                    <pic:cNvPr id="1" name=""/>
+                    <pic:cNvPicPr/>
+                  </pic:nvPicPr>
+                  <pic:blipFill>
+                    <a:blip r:embed="rId8">
+                      <a:extLst>
+                        <a:ext uri="{28A0092B-C50C-407E-A947-70E740481C1C}">
+                          <a14:useLocalDpi xmlns:a14="http://schemas.microsoft.com/office/drawing/2010/main" val="0"/>
+                        </a:ext>
+                      </a:extLst>
+                    </a:blip>
+                    <a:stretch>
+                      <a:fillRect/>
+                    </a:stretch>
+                  </pic:blipFill>
+                  <pic:spPr>
+                    <a:xfrm>
+                      <a:off x="0" y="0"/>
+                      <a:ext cx="4514850" cy="4981575"/>
+                    </a:xfrm>
+                    <a:prstGeom prst="rect">
+                      <a:avLst/>
+                    </a:prstGeom>
+                  </pic:spPr>
+                </pic:pic>
+              </a:graphicData>
+            </a:graphic>
+          </wp:anchor>
+        </w:drawing>
+      </w:r>
+    </w:p>
+    <w:p>
+      <w:pPr>
+        <w:autoSpaceDE w:val="0"/>
+        <w:autoSpaceDN w:val="0"/>
+        <w:adjustRightInd w:val="0"/>
+        <w:spacing w:after="0" w:line="240" w:lineRule="auto"/>
+        <w:rPr>
+          <w:rFonts w:ascii="Times New Roman" w:hAnsi="Times New Roman" w:cs="Times New Roman"/>
+          <w:sz w:val="32"/>
+          <w:szCs w:val="32"/>
+        </w:rPr>
+      </w:pPr>
+      <w:r>
+        <w:rPr>
+          <w:rFonts w:ascii="Times New Roman" w:hAnsi="Times New Roman" w:cs="Times New Roman"/>
+          <w:sz w:val="32"/>
+          <w:szCs w:val="32"/>
+        </w:rPr>
+        <w:t xml:space="preserve">To identify useless features I would use a combination of 2 things. I would want to dive deep in those observations with a high coefficient but a low </w:t>
+      </w:r>
+      <w:proofErr w:type="spellStart"/>
+      <w:r>
+        <w:rPr>
+          <w:rFonts w:ascii="Times New Roman" w:hAnsi="Times New Roman" w:cs="Times New Roman"/>
+          <w:sz w:val="32"/>
+          <w:szCs w:val="32"/>
+        </w:rPr>
+        <w:t>pValue</w:t>
+      </w:r>
+      <w:proofErr w:type="spellEnd"/>
+      <w:r>
+        <w:rPr>
+          <w:rFonts w:ascii="Times New Roman" w:hAnsi="Times New Roman" w:cs="Times New Roman"/>
+          <w:sz w:val="32"/>
+          <w:szCs w:val="32"/>
+        </w:rPr>
+        <w:t>.  To do this I would create a plot slice map as seen below.</w:t>
+      </w:r>
+    </w:p>
+    <w:p>
+      <w:pPr>
+        <w:autoSpaceDE w:val="0"/>
+        <w:autoSpaceDN w:val="0"/>
+        <w:adjustRightInd w:val="0"/>
+        <w:spacing w:after="0" w:line="240" w:lineRule="auto"/>
+        <w:rPr>
+          <w:rFonts w:ascii="Times New Roman" w:hAnsi="Times New Roman" w:cs="Times New Roman"/>
+          <w:sz w:val="32"/>
+          <w:szCs w:val="32"/>
+        </w:rPr>
+      </w:pPr>
+    </w:p>
+    <w:p>
+      <w:pPr>
+        <w:autoSpaceDE w:val="0"/>
+        <w:autoSpaceDN w:val="0"/>
+        <w:adjustRightInd w:val="0"/>
+        <w:spacing w:after="0" w:line="240" w:lineRule="auto"/>
+        <w:rPr>
+          <w:rFonts w:ascii="Times New Roman" w:hAnsi="Times New Roman" w:cs="Times New Roman"/>
+          <w:sz w:val="32"/>
+          <w:szCs w:val="32"/>
+        </w:rPr>
+      </w:pPr>
+      <w:r>
+        <w:rPr>
+          <w:rFonts w:ascii="Times New Roman" w:hAnsi="Times New Roman" w:cs="Times New Roman"/>
+          <w:sz w:val="32"/>
+          <w:szCs w:val="32"/>
+        </w:rPr>
+        <w:t>The graph on the left shows that x9, x10, x11, x12 observations have a significant impact on y.  If we look at observation x1 or age (graph on the right) it would have no signification impact on y.</w:t>
+      </w:r>
       <w:bookmarkStart w:id="0" w:name="_GoBack"/>
       <w:bookmarkEnd w:id="0"/>
-    </w:p>
-    <w:p>
-      <w:pPr>
-        <w:autoSpaceDE w:val="0"/>
-        <w:autoSpaceDN w:val="0"/>
-        <w:adjustRightInd w:val="0"/>
-        <w:spacing w:after="0" w:line="240" w:lineRule="auto"/>
-        <w:rPr>
-          <w:rFonts w:ascii="Times New Roman" w:hAnsi="Times New Roman" w:cs="Times New Roman"/>
-          <w:sz w:val="32"/>
-          <w:szCs w:val="32"/>
-        </w:rPr>
-      </w:pPr>
-      <w:r>
-        <w:rPr>
-          <w:rFonts w:ascii="Courier" w:hAnsi="Courier" w:cs="Courier"/>
-          <w:sz w:val="32"/>
-          <w:szCs w:val="32"/>
-        </w:rPr>
-        <w:t xml:space="preserve">5. </w:t>
-      </w:r>
-      <w:r>
-        <w:rPr>
-          <w:rFonts w:ascii="Times New Roman" w:hAnsi="Times New Roman" w:cs="Times New Roman"/>
-          <w:sz w:val="32"/>
-          <w:szCs w:val="32"/>
-        </w:rPr>
-        <w:t>How do you interpret those numbers?</w:t>
-      </w:r>
-    </w:p>
-    <w:p>
-      <w:pPr>
-        <w:autoSpaceDE w:val="0"/>
-        <w:autoSpaceDN w:val="0"/>
-        <w:adjustRightInd w:val="0"/>
-        <w:spacing w:after="0" w:line="240" w:lineRule="auto"/>
-        <w:rPr>
-          <w:rFonts w:ascii="Times New Roman" w:hAnsi="Times New Roman" w:cs="Times New Roman"/>
-          <w:sz w:val="32"/>
-          <w:szCs w:val="32"/>
-        </w:rPr>
-      </w:pPr>
-      <w:r>
-        <w:rPr>
-          <w:rFonts w:ascii="Times New Roman" w:hAnsi="Times New Roman" w:cs="Times New Roman"/>
-          <w:sz w:val="32"/>
-          <w:szCs w:val="32"/>
-        </w:rPr>
-        <w:tab/>
-        <w:t>The smaller the number the less range in values also meaning they are closer to the line for linear regression.</w:t>
-      </w:r>
-      <w:r>
-        <w:rPr>
-          <w:rFonts w:ascii="Times New Roman" w:hAnsi="Times New Roman" w:cs="Times New Roman"/>
-          <w:sz w:val="32"/>
-          <w:szCs w:val="32"/>
-        </w:rPr>
-        <w:tab/>
-      </w:r>
-      <w:r>
-        <w:rPr>
-          <w:rFonts w:ascii="Times New Roman" w:hAnsi="Times New Roman" w:cs="Times New Roman"/>
-          <w:sz w:val="32"/>
-          <w:szCs w:val="32"/>
-        </w:rPr>
-        <w:tab/>
-      </w:r>
-    </w:p>
-    <w:p>
-      <w:pPr>
-        <w:autoSpaceDE w:val="0"/>
-        <w:autoSpaceDN w:val="0"/>
-        <w:adjustRightInd w:val="0"/>
-        <w:spacing w:after="0" w:line="240" w:lineRule="auto"/>
-        <w:rPr>
-          <w:rFonts w:ascii="Times New Roman" w:hAnsi="Times New Roman" w:cs="Times New Roman"/>
-          <w:sz w:val="32"/>
-          <w:szCs w:val="32"/>
-        </w:rPr>
-      </w:pPr>
-    </w:p>
-    <w:p>
-      <w:pPr>
-        <w:autoSpaceDE w:val="0"/>
-        <w:autoSpaceDN w:val="0"/>
-        <w:adjustRightInd w:val="0"/>
-        <w:spacing w:after="0" w:line="240" w:lineRule="auto"/>
-        <w:rPr>
-          <w:rFonts w:ascii="Times New Roman" w:hAnsi="Times New Roman" w:cs="Times New Roman"/>
-          <w:sz w:val="32"/>
-          <w:szCs w:val="32"/>
-        </w:rPr>
-      </w:pPr>
-    </w:p>
-    <w:p>
-      <w:pPr>
-        <w:autoSpaceDE w:val="0"/>
-        <w:autoSpaceDN w:val="0"/>
-        <w:adjustRightInd w:val="0"/>
-        <w:spacing w:after="0" w:line="240" w:lineRule="auto"/>
-        <w:rPr>
-          <w:rFonts w:ascii="Times New Roman" w:hAnsi="Times New Roman" w:cs="Times New Roman"/>
-          <w:sz w:val="32"/>
-          <w:szCs w:val="32"/>
-        </w:rPr>
-      </w:pPr>
-      <w:r>
-        <w:rPr>
-          <w:rFonts w:ascii="Courier" w:hAnsi="Courier" w:cs="Courier"/>
-          <w:sz w:val="32"/>
-          <w:szCs w:val="32"/>
-        </w:rPr>
-        <w:t xml:space="preserve">6. </w:t>
-      </w:r>
-      <w:r>
-        <w:rPr>
-          <w:rFonts w:ascii="Times New Roman" w:hAnsi="Times New Roman" w:cs="Times New Roman"/>
-          <w:sz w:val="32"/>
-          <w:szCs w:val="32"/>
-        </w:rPr>
-        <w:t>If you need to identify one outlier record, which rec</w:t>
-      </w:r>
-      <w:r>
-        <w:rPr>
-          <w:rFonts w:ascii="Times New Roman" w:hAnsi="Times New Roman" w:cs="Times New Roman"/>
-          <w:sz w:val="32"/>
-          <w:szCs w:val="32"/>
-        </w:rPr>
-        <w:t xml:space="preserve">ord is a potential outlier? How </w:t>
-      </w:r>
-      <w:r>
-        <w:rPr>
-          <w:rFonts w:ascii="Times New Roman" w:hAnsi="Times New Roman" w:cs="Times New Roman"/>
-          <w:sz w:val="32"/>
-          <w:szCs w:val="32"/>
-        </w:rPr>
-        <w:t>do you reach this conclusion?</w:t>
-      </w:r>
-    </w:p>
-    <w:p>
-      <w:pPr>
-        <w:autoSpaceDE w:val="0"/>
-        <w:autoSpaceDN w:val="0"/>
-        <w:adjustRightInd w:val="0"/>
-        <w:spacing w:after="0" w:line="240" w:lineRule="auto"/>
-        <w:rPr>
-          <w:rFonts w:ascii="Times New Roman" w:hAnsi="Times New Roman" w:cs="Times New Roman"/>
-          <w:sz w:val="32"/>
-          <w:szCs w:val="32"/>
-        </w:rPr>
-      </w:pPr>
-      <w:r>
-        <w:rPr>
-          <w:rFonts w:ascii="Times New Roman" w:hAnsi="Times New Roman" w:cs="Times New Roman"/>
-          <w:sz w:val="32"/>
-          <w:szCs w:val="32"/>
-        </w:rPr>
-        <w:tab/>
-      </w:r>
-      <w:r>
-        <w:rPr>
-          <w:rFonts w:ascii="Times New Roman" w:hAnsi="Times New Roman" w:cs="Times New Roman"/>
-          <w:sz w:val="32"/>
-          <w:szCs w:val="32"/>
-        </w:rPr>
-        <w:t>I would start to look at the entries for smokers.  They seem to have a large coefficient. It was the largest number.</w:t>
-      </w:r>
-    </w:p>
-    <w:p>
-      <w:pPr>
-        <w:autoSpaceDE w:val="0"/>
-        <w:autoSpaceDN w:val="0"/>
-        <w:adjustRightInd w:val="0"/>
-        <w:spacing w:after="0" w:line="240" w:lineRule="auto"/>
-        <w:rPr>
-          <w:rFonts w:ascii="Times New Roman" w:hAnsi="Times New Roman" w:cs="Times New Roman"/>
-          <w:sz w:val="32"/>
-          <w:szCs w:val="32"/>
-        </w:rPr>
-      </w:pPr>
-    </w:p>
-    <w:p>
-      <w:pPr>
-        <w:autoSpaceDE w:val="0"/>
-        <w:autoSpaceDN w:val="0"/>
-        <w:adjustRightInd w:val="0"/>
-        <w:spacing w:after="0" w:line="240" w:lineRule="auto"/>
-        <w:rPr>
-          <w:rFonts w:ascii="Times New Roman" w:hAnsi="Times New Roman" w:cs="Times New Roman"/>
-          <w:sz w:val="32"/>
-          <w:szCs w:val="32"/>
-        </w:rPr>
-      </w:pPr>
-    </w:p>
-    <w:p>
-      <w:pPr>
-        <w:autoSpaceDE w:val="0"/>
-        <w:autoSpaceDN w:val="0"/>
-        <w:adjustRightInd w:val="0"/>
-        <w:spacing w:after="0" w:line="240" w:lineRule="auto"/>
-        <w:rPr>
-          <w:rFonts w:ascii="Times New Roman" w:hAnsi="Times New Roman" w:cs="Times New Roman"/>
-          <w:sz w:val="32"/>
-          <w:szCs w:val="32"/>
-        </w:rPr>
-      </w:pPr>
-      <w:r>
-        <w:rPr>
-          <w:rFonts w:ascii="Courier" w:hAnsi="Courier" w:cs="Courier"/>
-          <w:sz w:val="32"/>
-          <w:szCs w:val="32"/>
-        </w:rPr>
-        <w:t xml:space="preserve">7. </w:t>
-      </w:r>
-      <w:r>
-        <w:rPr>
-          <w:rFonts w:ascii="Times New Roman" w:hAnsi="Times New Roman" w:cs="Times New Roman"/>
-          <w:sz w:val="32"/>
-          <w:szCs w:val="32"/>
-        </w:rPr>
-        <w:t>If you need to identify one or few useless fea</w:t>
-      </w:r>
-      <w:r>
-        <w:rPr>
-          <w:rFonts w:ascii="Times New Roman" w:hAnsi="Times New Roman" w:cs="Times New Roman"/>
-          <w:sz w:val="32"/>
-          <w:szCs w:val="32"/>
-        </w:rPr>
-        <w:t xml:space="preserve">tures (independent variables or </w:t>
-      </w:r>
-      <w:r>
-        <w:rPr>
-          <w:rFonts w:ascii="Times New Roman" w:hAnsi="Times New Roman" w:cs="Times New Roman"/>
-          <w:sz w:val="32"/>
-          <w:szCs w:val="32"/>
-        </w:rPr>
-        <w:t>predictors), which one(s) will you choose? Why do you reach this conclusion?</w:t>
-      </w:r>
-    </w:p>
-    <w:p>
-      <w:pPr>
-        <w:autoSpaceDE w:val="0"/>
-        <w:autoSpaceDN w:val="0"/>
-        <w:adjustRightInd w:val="0"/>
-        <w:spacing w:after="0" w:line="240" w:lineRule="auto"/>
-        <w:rPr>
-          <w:rFonts w:ascii="Times New Roman" w:hAnsi="Times New Roman" w:cs="Times New Roman"/>
-          <w:sz w:val="32"/>
-          <w:szCs w:val="32"/>
-        </w:rPr>
-      </w:pPr>
     </w:p>
     <w:sectPr>
       <w:pgSz w:w="12240" w:h="15840"/>

</xml_diff>